<commit_message>
added to docx diplom
</commit_message>
<xml_diff>
--- a/dIP/Рецензія Крамар.docx
+++ b/dIP/Рецензія Крамар.docx
@@ -282,7 +282,15 @@
           <w:szCs w:val="28"/>
           <w:lang w:val="uk-UA"/>
         </w:rPr>
-        <w:t>детальний опис процесу розробки допоможе зрозуміти важливість даної теми</w:t>
+        <w:t>детальний опис процесу розробки допоможе зрозуміти важ</w:t>
+      </w:r>
+      <w:r>
+        <w:rPr>
+          <w:sz w:val="28"/>
+          <w:szCs w:val="28"/>
+          <w:lang w:val="uk-UA"/>
+        </w:rPr>
+        <w:t>ливість даної теми</w:t>
       </w:r>
       <w:r>
         <w:rPr>
@@ -308,7 +316,6 @@
         <w:rPr>
           <w:sz w:val="28"/>
           <w:szCs w:val="28"/>
-          <w:highlight w:val="yellow"/>
           <w:lang w:val="uk-UA"/>
         </w:rPr>
         <w:t xml:space="preserve">Недоліком роботи є </w:t>
@@ -317,7 +324,6 @@
         <w:rPr>
           <w:sz w:val="28"/>
           <w:szCs w:val="28"/>
-          <w:highlight w:val="yellow"/>
           <w:lang w:val="uk-UA"/>
         </w:rPr>
         <w:t>не повне відображення реалізації користувацького інтерфейсу</w:t>
@@ -330,6 +336,30 @@
         </w:rPr>
         <w:t>.</w:t>
       </w:r>
+      <w:r>
+        <w:rPr>
+          <w:sz w:val="28"/>
+          <w:szCs w:val="28"/>
+          <w:lang w:val="en-US"/>
+        </w:rPr>
+        <w:t xml:space="preserve"> </w:t>
+      </w:r>
+      <w:r>
+        <w:rPr>
+          <w:sz w:val="28"/>
+          <w:szCs w:val="28"/>
+          <w:lang w:val="uk-UA"/>
+        </w:rPr>
+        <w:t xml:space="preserve">Деякі </w:t>
+      </w:r>
+      <w:r>
+        <w:rPr>
+          <w:sz w:val="28"/>
+          <w:szCs w:val="28"/>
+          <w:lang w:val="uk-UA"/>
+        </w:rPr>
+        <w:t>моменти відображення інформації на дисплеї являються не повинними і могли б бути розширеними.</w:t>
+      </w:r>
     </w:p>
     <w:p>
       <w:pPr>
@@ -374,35 +404,109 @@
           <w:szCs w:val="28"/>
           <w:lang w:val="uk-UA"/>
         </w:rPr>
-        <w:t>Дипломний проект відповідає затвердженій темі та завданню, виконаний кваліфіковано і заслуговує оцінки „__________”, а її автор присвоєння кваліфікації “Бакалавр” за напрямом підготовки «Програмна інженерія».</w:t>
-      </w:r>
-    </w:p>
-    <w:p>
-      <w:pPr>
-        <w:pStyle w:val="a3"/>
-        <w:rPr>
-          <w:sz w:val="28"/>
-          <w:szCs w:val="28"/>
-          <w:lang w:val="uk-UA"/>
-        </w:rPr>
-      </w:pPr>
-    </w:p>
-    <w:p>
-      <w:pPr>
-        <w:pStyle w:val="a3"/>
-        <w:rPr>
-          <w:sz w:val="28"/>
-          <w:szCs w:val="28"/>
-          <w:lang w:val="uk-UA"/>
-        </w:rPr>
-      </w:pPr>
-      <w:r>
-        <w:rPr>
-          <w:sz w:val="28"/>
-          <w:szCs w:val="28"/>
-          <w:lang w:val="uk-UA"/>
-        </w:rPr>
-        <w:t xml:space="preserve">Рецензент: доцент каф ННІІОТ,  </w:t>
+        <w:t>Дипломний проект відповідає затвердженій темі та завданню, виконаний кваліфіковано і заслуговує оцінки „</w:t>
+      </w:r>
+      <w:r>
+        <w:rPr>
+          <w:sz w:val="28"/>
+          <w:szCs w:val="28"/>
+          <w:lang w:val="uk-UA"/>
+        </w:rPr>
+        <w:t>86</w:t>
+      </w:r>
+      <w:r>
+        <w:rPr>
+          <w:sz w:val="28"/>
+          <w:szCs w:val="28"/>
+          <w:lang w:val="en-US"/>
+        </w:rPr>
+        <w:t>/B/</w:t>
+      </w:r>
+      <w:r>
+        <w:rPr>
+          <w:sz w:val="28"/>
+          <w:szCs w:val="28"/>
+          <w:lang w:val="uk-UA"/>
+        </w:rPr>
+        <w:t>Добре</w:t>
+      </w:r>
+      <w:r>
+        <w:rPr>
+          <w:sz w:val="28"/>
+          <w:szCs w:val="28"/>
+          <w:lang w:val="uk-UA"/>
+        </w:rPr>
+        <w:t>”,</w:t>
+      </w:r>
+      <w:bookmarkStart w:id="0" w:name="_GoBack"/>
+      <w:bookmarkEnd w:id="0"/>
+      <w:r>
+        <w:rPr>
+          <w:sz w:val="28"/>
+          <w:szCs w:val="28"/>
+          <w:lang w:val="uk-UA"/>
+        </w:rPr>
+        <w:t xml:space="preserve"> а її автор присвоєння кваліфікації “Бакалавр” за напрямом підготовки «Програмна інженерія».</w:t>
+      </w:r>
+    </w:p>
+    <w:p>
+      <w:pPr>
+        <w:pStyle w:val="a3"/>
+        <w:rPr>
+          <w:sz w:val="28"/>
+          <w:szCs w:val="28"/>
+          <w:lang w:val="uk-UA"/>
+        </w:rPr>
+      </w:pPr>
+    </w:p>
+    <w:p>
+      <w:pPr>
+        <w:pStyle w:val="a3"/>
+        <w:rPr>
+          <w:sz w:val="28"/>
+          <w:szCs w:val="28"/>
+          <w:lang w:val="uk-UA"/>
+        </w:rPr>
+      </w:pPr>
+      <w:r>
+        <w:rPr>
+          <w:sz w:val="28"/>
+          <w:szCs w:val="28"/>
+          <w:lang w:val="uk-UA"/>
+        </w:rPr>
+        <w:t xml:space="preserve">Рецензент: </w:t>
+      </w:r>
+      <w:r>
+        <w:rPr>
+          <w:sz w:val="28"/>
+          <w:szCs w:val="28"/>
+          <w:lang w:val="uk-UA"/>
+        </w:rPr>
+        <w:t>професор</w:t>
+      </w:r>
+      <w:r>
+        <w:rPr>
+          <w:sz w:val="28"/>
+          <w:szCs w:val="28"/>
+          <w:lang w:val="uk-UA"/>
+        </w:rPr>
+        <w:t xml:space="preserve"> каф </w:t>
+      </w:r>
+      <w:r>
+        <w:rPr>
+          <w:sz w:val="28"/>
+          <w:szCs w:val="28"/>
+          <w:lang w:val="uk-UA"/>
+        </w:rPr>
+        <w:t>КСМ</w:t>
+      </w:r>
+      <w:r>
+        <w:rPr>
+          <w:sz w:val="28"/>
+          <w:szCs w:val="28"/>
+          <w:lang w:val="uk-UA"/>
+        </w:rPr>
+        <w:t xml:space="preserve">  </w:t>
       </w:r>
       <w:proofErr w:type="spellStart"/>
       <w:r>
@@ -411,7 +515,15 @@
           <w:szCs w:val="28"/>
           <w:lang w:val="uk-UA"/>
         </w:rPr>
-        <w:t>к.т.н</w:t>
+        <w:t>д.т</w:t>
+      </w:r>
+      <w:r>
+        <w:rPr>
+          <w:sz w:val="28"/>
+          <w:szCs w:val="28"/>
+          <w:lang w:val="uk-UA"/>
+        </w:rPr>
+        <w:t>.н</w:t>
       </w:r>
       <w:proofErr w:type="spellEnd"/>
       <w:r>
@@ -420,7 +532,7 @@
           <w:szCs w:val="28"/>
           <w:lang w:val="uk-UA"/>
         </w:rPr>
-        <w:t xml:space="preserve">  доцент</w:t>
+        <w:t xml:space="preserve">  </w:t>
       </w:r>
       <w:r>
         <w:rPr>
@@ -443,41 +555,20 @@
     <w:p>
       <w:pPr>
         <w:pStyle w:val="a3"/>
-        <w:ind w:left="5664" w:hanging="5097"/>
-        <w:rPr>
-          <w:sz w:val="28"/>
-          <w:szCs w:val="28"/>
-          <w:lang w:val="uk-UA"/>
-        </w:rPr>
-      </w:pPr>
-      <w:proofErr w:type="spellStart"/>
-      <w:r>
-        <w:rPr>
-          <w:sz w:val="28"/>
-          <w:szCs w:val="28"/>
-          <w:lang w:val="uk-UA"/>
-        </w:rPr>
-        <w:t>Радішевський</w:t>
-      </w:r>
-      <w:proofErr w:type="spellEnd"/>
-      <w:r>
-        <w:rPr>
-          <w:sz w:val="28"/>
-          <w:szCs w:val="28"/>
-          <w:lang w:val="uk-UA"/>
-        </w:rPr>
-        <w:t xml:space="preserve"> Микола </w:t>
-      </w:r>
-      <w:proofErr w:type="spellStart"/>
-      <w:r>
-        <w:rPr>
-          <w:sz w:val="28"/>
-          <w:szCs w:val="28"/>
-          <w:lang w:val="uk-UA"/>
-        </w:rPr>
-        <w:t>Федерович</w:t>
-      </w:r>
-      <w:proofErr w:type="spellEnd"/>
+        <w:rPr>
+          <w:sz w:val="28"/>
+          <w:szCs w:val="28"/>
+          <w:lang w:val="en-US"/>
+        </w:rPr>
+      </w:pPr>
+      <w:r>
+        <w:rPr>
+          <w:sz w:val="28"/>
+          <w:szCs w:val="28"/>
+          <w:lang w:val="uk-UA"/>
+        </w:rPr>
+        <w:t>Антонов Володимир Костянтинович</w:t>
+      </w:r>
     </w:p>
     <w:p>
       <w:pPr>
@@ -562,23 +653,53 @@
         </w:rPr>
         <w:t xml:space="preserve">  </w:t>
       </w:r>
-      <w:proofErr w:type="spellStart"/>
-      <w:r>
-        <w:rPr>
-          <w:sz w:val="28"/>
-          <w:szCs w:val="28"/>
-          <w:lang w:val="uk-UA"/>
-        </w:rPr>
-        <w:t>Хххххх</w:t>
-      </w:r>
-      <w:proofErr w:type="spellEnd"/>
-      <w:r>
-        <w:rPr>
-          <w:sz w:val="28"/>
-          <w:szCs w:val="28"/>
-          <w:lang w:val="uk-UA"/>
-        </w:rPr>
-        <w:t xml:space="preserve"> А.С.</w:t>
+      <w:r>
+        <w:rPr>
+          <w:sz w:val="28"/>
+          <w:szCs w:val="28"/>
+          <w:lang w:val="uk-UA"/>
+        </w:rPr>
+        <w:t>Крамар</w:t>
+      </w:r>
+      <w:r>
+        <w:rPr>
+          <w:sz w:val="28"/>
+          <w:szCs w:val="28"/>
+          <w:lang w:val="uk-UA"/>
+        </w:rPr>
+        <w:t xml:space="preserve"> </w:t>
+      </w:r>
+      <w:r>
+        <w:rPr>
+          <w:sz w:val="28"/>
+          <w:szCs w:val="28"/>
+          <w:lang w:val="uk-UA"/>
+        </w:rPr>
+        <w:t>М</w:t>
+      </w:r>
+      <w:r>
+        <w:rPr>
+          <w:sz w:val="28"/>
+          <w:szCs w:val="28"/>
+          <w:lang w:val="uk-UA"/>
+        </w:rPr>
+        <w:t>.</w:t>
+      </w:r>
+      <w:r>
+        <w:rPr>
+          <w:sz w:val="28"/>
+          <w:szCs w:val="28"/>
+          <w:lang w:val="uk-UA"/>
+        </w:rPr>
+        <w:t>В</w:t>
+      </w:r>
+      <w:r>
+        <w:rPr>
+          <w:sz w:val="28"/>
+          <w:szCs w:val="28"/>
+          <w:lang w:val="uk-UA"/>
+        </w:rPr>
+        <w:t>.</w:t>
       </w:r>
       <w:r>
         <w:rPr>
@@ -677,551 +798,6 @@
     <w:p>
       <w:pPr>
         <w:spacing w:after="160" w:line="259" w:lineRule="auto"/>
-        <w:rPr>
-          <w:sz w:val="28"/>
-          <w:szCs w:val="28"/>
-          <w:lang w:val="uk-UA"/>
-        </w:rPr>
-      </w:pPr>
-      <w:r>
-        <w:rPr>
-          <w:sz w:val="28"/>
-          <w:szCs w:val="28"/>
-          <w:lang w:val="uk-UA"/>
-        </w:rPr>
-        <w:br w:type="page"/>
-      </w:r>
-    </w:p>
-    <w:p>
-      <w:pPr>
-        <w:pStyle w:val="a3"/>
-        <w:rPr>
-          <w:i/>
-          <w:szCs w:val="32"/>
-        </w:rPr>
-      </w:pPr>
-      <w:r>
-        <w:rPr>
-          <w:i/>
-          <w:szCs w:val="32"/>
-        </w:rPr>
-        <w:lastRenderedPageBreak/>
-        <w:t>Памятка не печатается, а служит ориентиром при составлении рецензии!</w:t>
-      </w:r>
-    </w:p>
-    <w:p>
-      <w:pPr>
-        <w:pStyle w:val="a3"/>
-        <w:rPr>
-          <w:szCs w:val="32"/>
-        </w:rPr>
-      </w:pPr>
-    </w:p>
-    <w:p>
-      <w:pPr>
-        <w:pStyle w:val="a3"/>
-        <w:rPr>
-          <w:b/>
-          <w:caps/>
-          <w:szCs w:val="28"/>
-          <w:lang w:val="uk-UA"/>
-        </w:rPr>
-      </w:pPr>
-      <w:r>
-        <w:rPr>
-          <w:b/>
-          <w:caps/>
-          <w:szCs w:val="28"/>
-          <w:lang w:val="uk-UA"/>
-        </w:rPr>
-        <w:t>Пам’ятка рецензенту</w:t>
-      </w:r>
-    </w:p>
-    <w:p>
-      <w:pPr>
-        <w:pStyle w:val="a3"/>
-        <w:rPr>
-          <w:szCs w:val="32"/>
-          <w:lang w:val="uk-UA"/>
-        </w:rPr>
-      </w:pPr>
-      <w:r>
-        <w:rPr>
-          <w:szCs w:val="32"/>
-          <w:lang w:val="uk-UA"/>
-        </w:rPr>
-        <w:t>Рецензія пишеться у довільній формі. В рецензії необхідно відмітити:</w:t>
-      </w:r>
-    </w:p>
-    <w:p>
-      <w:pPr>
-        <w:pStyle w:val="a3"/>
-        <w:widowControl w:val="0"/>
-        <w:numPr>
-          <w:ilvl w:val="0"/>
-          <w:numId w:val="3"/>
-        </w:numPr>
-        <w:tabs>
-          <w:tab w:val="clear" w:pos="1287"/>
-          <w:tab w:val="num" w:pos="900"/>
-        </w:tabs>
-        <w:overflowPunct w:val="0"/>
-        <w:autoSpaceDE w:val="0"/>
-        <w:autoSpaceDN w:val="0"/>
-        <w:adjustRightInd w:val="0"/>
-        <w:spacing w:after="0"/>
-        <w:ind w:left="0" w:firstLine="540"/>
-        <w:jc w:val="both"/>
-        <w:textAlignment w:val="baseline"/>
-        <w:rPr>
-          <w:szCs w:val="32"/>
-          <w:lang w:val="uk-UA"/>
-        </w:rPr>
-      </w:pPr>
-      <w:r>
-        <w:rPr>
-          <w:szCs w:val="32"/>
-          <w:lang w:val="uk-UA"/>
-        </w:rPr>
-        <w:t>Відповідність виконаного студентом дипломного проекту (роботи) затвердженій темі та завданню.</w:t>
-      </w:r>
-    </w:p>
-    <w:p>
-      <w:pPr>
-        <w:pStyle w:val="a3"/>
-        <w:widowControl w:val="0"/>
-        <w:numPr>
-          <w:ilvl w:val="0"/>
-          <w:numId w:val="3"/>
-        </w:numPr>
-        <w:tabs>
-          <w:tab w:val="clear" w:pos="1287"/>
-          <w:tab w:val="num" w:pos="900"/>
-        </w:tabs>
-        <w:overflowPunct w:val="0"/>
-        <w:autoSpaceDE w:val="0"/>
-        <w:autoSpaceDN w:val="0"/>
-        <w:adjustRightInd w:val="0"/>
-        <w:spacing w:after="0"/>
-        <w:ind w:left="0" w:firstLine="540"/>
-        <w:jc w:val="both"/>
-        <w:textAlignment w:val="baseline"/>
-        <w:rPr>
-          <w:szCs w:val="32"/>
-          <w:lang w:val="uk-UA"/>
-        </w:rPr>
-      </w:pPr>
-      <w:r>
-        <w:rPr>
-          <w:szCs w:val="32"/>
-          <w:lang w:val="uk-UA"/>
-        </w:rPr>
-        <w:t>Повноту виконаного завдання, глибину опрацювання поставлених задач, вірність прийнятих рішень.</w:t>
-      </w:r>
-    </w:p>
-    <w:p>
-      <w:pPr>
-        <w:pStyle w:val="a3"/>
-        <w:widowControl w:val="0"/>
-        <w:numPr>
-          <w:ilvl w:val="0"/>
-          <w:numId w:val="3"/>
-        </w:numPr>
-        <w:tabs>
-          <w:tab w:val="clear" w:pos="1287"/>
-          <w:tab w:val="num" w:pos="900"/>
-        </w:tabs>
-        <w:overflowPunct w:val="0"/>
-        <w:autoSpaceDE w:val="0"/>
-        <w:autoSpaceDN w:val="0"/>
-        <w:adjustRightInd w:val="0"/>
-        <w:spacing w:after="0"/>
-        <w:ind w:left="0" w:firstLine="540"/>
-        <w:jc w:val="both"/>
-        <w:textAlignment w:val="baseline"/>
-        <w:rPr>
-          <w:szCs w:val="32"/>
-          <w:lang w:val="uk-UA"/>
-        </w:rPr>
-      </w:pPr>
-      <w:r>
-        <w:rPr>
-          <w:szCs w:val="32"/>
-          <w:lang w:val="uk-UA"/>
-        </w:rPr>
-        <w:t>Цілеспрямованість, новизну та якість проведених досліджень.</w:t>
-      </w:r>
-    </w:p>
-    <w:p>
-      <w:pPr>
-        <w:pStyle w:val="a3"/>
-        <w:widowControl w:val="0"/>
-        <w:numPr>
-          <w:ilvl w:val="0"/>
-          <w:numId w:val="3"/>
-        </w:numPr>
-        <w:tabs>
-          <w:tab w:val="clear" w:pos="1287"/>
-          <w:tab w:val="num" w:pos="900"/>
-        </w:tabs>
-        <w:overflowPunct w:val="0"/>
-        <w:autoSpaceDE w:val="0"/>
-        <w:autoSpaceDN w:val="0"/>
-        <w:adjustRightInd w:val="0"/>
-        <w:spacing w:after="0"/>
-        <w:ind w:left="0" w:firstLine="540"/>
-        <w:jc w:val="both"/>
-        <w:textAlignment w:val="baseline"/>
-        <w:rPr>
-          <w:szCs w:val="32"/>
-          <w:lang w:val="uk-UA"/>
-        </w:rPr>
-      </w:pPr>
-      <w:r>
-        <w:rPr>
-          <w:szCs w:val="32"/>
-          <w:lang w:val="uk-UA"/>
-        </w:rPr>
-        <w:t>Науково-технічний рівень опрацювання питань експлуатації та технологічність розроблених пристроїв.</w:t>
-      </w:r>
-    </w:p>
-    <w:p>
-      <w:pPr>
-        <w:pStyle w:val="a3"/>
-        <w:widowControl w:val="0"/>
-        <w:numPr>
-          <w:ilvl w:val="0"/>
-          <w:numId w:val="3"/>
-        </w:numPr>
-        <w:tabs>
-          <w:tab w:val="clear" w:pos="1287"/>
-          <w:tab w:val="num" w:pos="900"/>
-        </w:tabs>
-        <w:overflowPunct w:val="0"/>
-        <w:autoSpaceDE w:val="0"/>
-        <w:autoSpaceDN w:val="0"/>
-        <w:adjustRightInd w:val="0"/>
-        <w:spacing w:after="0"/>
-        <w:ind w:left="0" w:firstLine="540"/>
-        <w:jc w:val="both"/>
-        <w:textAlignment w:val="baseline"/>
-        <w:rPr>
-          <w:szCs w:val="32"/>
-          <w:lang w:val="uk-UA"/>
-        </w:rPr>
-      </w:pPr>
-      <w:r>
-        <w:rPr>
-          <w:szCs w:val="32"/>
-          <w:lang w:val="uk-UA"/>
-        </w:rPr>
-        <w:t>Рівень використання комп’ютерної техніки під час виконання дипломного проекту (роботи).</w:t>
-      </w:r>
-    </w:p>
-    <w:p>
-      <w:pPr>
-        <w:pStyle w:val="a3"/>
-        <w:widowControl w:val="0"/>
-        <w:numPr>
-          <w:ilvl w:val="0"/>
-          <w:numId w:val="3"/>
-        </w:numPr>
-        <w:tabs>
-          <w:tab w:val="clear" w:pos="1287"/>
-          <w:tab w:val="num" w:pos="900"/>
-        </w:tabs>
-        <w:overflowPunct w:val="0"/>
-        <w:autoSpaceDE w:val="0"/>
-        <w:autoSpaceDN w:val="0"/>
-        <w:adjustRightInd w:val="0"/>
-        <w:spacing w:after="0"/>
-        <w:ind w:left="0" w:firstLine="540"/>
-        <w:jc w:val="both"/>
-        <w:textAlignment w:val="baseline"/>
-        <w:rPr>
-          <w:szCs w:val="32"/>
-          <w:lang w:val="uk-UA"/>
-        </w:rPr>
-      </w:pPr>
-      <w:r>
-        <w:rPr>
-          <w:szCs w:val="32"/>
-          <w:lang w:val="uk-UA"/>
-        </w:rPr>
-        <w:t>Рівень вирішення питань наукової організації праці, охорони праці та навколишнього середовища тощо.</w:t>
-      </w:r>
-    </w:p>
-    <w:p>
-      <w:pPr>
-        <w:pStyle w:val="a3"/>
-        <w:widowControl w:val="0"/>
-        <w:numPr>
-          <w:ilvl w:val="0"/>
-          <w:numId w:val="3"/>
-        </w:numPr>
-        <w:tabs>
-          <w:tab w:val="clear" w:pos="1287"/>
-          <w:tab w:val="num" w:pos="900"/>
-        </w:tabs>
-        <w:overflowPunct w:val="0"/>
-        <w:autoSpaceDE w:val="0"/>
-        <w:autoSpaceDN w:val="0"/>
-        <w:adjustRightInd w:val="0"/>
-        <w:spacing w:after="0"/>
-        <w:ind w:left="0" w:firstLine="540"/>
-        <w:jc w:val="both"/>
-        <w:textAlignment w:val="baseline"/>
-        <w:rPr>
-          <w:szCs w:val="32"/>
-          <w:lang w:val="uk-UA"/>
-        </w:rPr>
-      </w:pPr>
-      <w:r>
-        <w:rPr>
-          <w:szCs w:val="32"/>
-          <w:lang w:val="uk-UA"/>
-        </w:rPr>
-        <w:t>Вміння працювати з літературними джерелами, аналізувати теоретичний та практичний матеріал.</w:t>
-      </w:r>
-    </w:p>
-    <w:p>
-      <w:pPr>
-        <w:pStyle w:val="a3"/>
-        <w:widowControl w:val="0"/>
-        <w:numPr>
-          <w:ilvl w:val="0"/>
-          <w:numId w:val="3"/>
-        </w:numPr>
-        <w:tabs>
-          <w:tab w:val="clear" w:pos="1287"/>
-          <w:tab w:val="num" w:pos="900"/>
-        </w:tabs>
-        <w:overflowPunct w:val="0"/>
-        <w:autoSpaceDE w:val="0"/>
-        <w:autoSpaceDN w:val="0"/>
-        <w:adjustRightInd w:val="0"/>
-        <w:spacing w:after="0"/>
-        <w:ind w:left="0" w:firstLine="540"/>
-        <w:jc w:val="both"/>
-        <w:textAlignment w:val="baseline"/>
-        <w:rPr>
-          <w:szCs w:val="32"/>
-          <w:lang w:val="uk-UA"/>
-        </w:rPr>
-      </w:pPr>
-      <w:r>
-        <w:rPr>
-          <w:szCs w:val="32"/>
-          <w:lang w:val="uk-UA"/>
-        </w:rPr>
-        <w:t>Стиль та оформлення пояснювальної записки.</w:t>
-      </w:r>
-    </w:p>
-    <w:p>
-      <w:pPr>
-        <w:pStyle w:val="a3"/>
-        <w:widowControl w:val="0"/>
-        <w:numPr>
-          <w:ilvl w:val="0"/>
-          <w:numId w:val="3"/>
-        </w:numPr>
-        <w:tabs>
-          <w:tab w:val="clear" w:pos="1287"/>
-          <w:tab w:val="num" w:pos="900"/>
-        </w:tabs>
-        <w:overflowPunct w:val="0"/>
-        <w:autoSpaceDE w:val="0"/>
-        <w:autoSpaceDN w:val="0"/>
-        <w:adjustRightInd w:val="0"/>
-        <w:spacing w:after="0"/>
-        <w:ind w:left="0" w:firstLine="540"/>
-        <w:jc w:val="both"/>
-        <w:textAlignment w:val="baseline"/>
-        <w:rPr>
-          <w:szCs w:val="32"/>
-          <w:lang w:val="uk-UA"/>
-        </w:rPr>
-      </w:pPr>
-      <w:r>
-        <w:rPr>
-          <w:szCs w:val="32"/>
-          <w:lang w:val="uk-UA"/>
-        </w:rPr>
-        <w:t>Якість оформлення графічного матеріалу та його відповідність вимогам діючих стандартів.</w:t>
-      </w:r>
-    </w:p>
-    <w:p>
-      <w:pPr>
-        <w:pStyle w:val="a3"/>
-        <w:widowControl w:val="0"/>
-        <w:numPr>
-          <w:ilvl w:val="0"/>
-          <w:numId w:val="3"/>
-        </w:numPr>
-        <w:tabs>
-          <w:tab w:val="clear" w:pos="1287"/>
-          <w:tab w:val="num" w:pos="900"/>
-        </w:tabs>
-        <w:overflowPunct w:val="0"/>
-        <w:autoSpaceDE w:val="0"/>
-        <w:autoSpaceDN w:val="0"/>
-        <w:adjustRightInd w:val="0"/>
-        <w:spacing w:after="0"/>
-        <w:ind w:left="0" w:firstLine="540"/>
-        <w:jc w:val="both"/>
-        <w:textAlignment w:val="baseline"/>
-        <w:rPr>
-          <w:szCs w:val="32"/>
-          <w:lang w:val="uk-UA"/>
-        </w:rPr>
-      </w:pPr>
-      <w:r>
-        <w:rPr>
-          <w:szCs w:val="32"/>
-          <w:lang w:val="uk-UA"/>
-        </w:rPr>
-        <w:t>Виявлені недоліки в дипломному проекті (роботі).</w:t>
-      </w:r>
-    </w:p>
-    <w:p>
-      <w:pPr>
-        <w:pStyle w:val="a3"/>
-        <w:rPr>
-          <w:szCs w:val="32"/>
-          <w:lang w:val="uk-UA"/>
-        </w:rPr>
-      </w:pPr>
-      <w:r>
-        <w:rPr>
-          <w:szCs w:val="32"/>
-          <w:lang w:val="uk-UA"/>
-        </w:rPr>
-        <w:t>В кінці рецензії рецензент дає мотивовану оцінку дипломному проекту (роботі) в цілому за чотирибальною системою (відмінно, добре, задовільно, незадовільно) і робить висновок про можливість присвоєння автору проекту (роботи) кваліфікації фахівця відповідного освітньо-кваліфікаційного рівня за даною спеціальністю.</w:t>
-      </w:r>
-    </w:p>
-    <w:p>
-      <w:pPr>
-        <w:pStyle w:val="a3"/>
-        <w:rPr>
-          <w:sz w:val="28"/>
-          <w:szCs w:val="28"/>
-          <w:lang w:val="uk-UA"/>
-        </w:rPr>
-      </w:pPr>
-    </w:p>
-    <w:p>
-      <w:pPr>
-        <w:pStyle w:val="a3"/>
-        <w:rPr>
-          <w:szCs w:val="32"/>
-          <w:lang w:val="uk-UA"/>
-        </w:rPr>
-      </w:pPr>
-      <w:r>
-        <w:rPr>
-          <w:szCs w:val="32"/>
-          <w:lang w:val="uk-UA"/>
-        </w:rPr>
-        <w:t>Недоліком роботи є недостатній опис процесу проектування програмної реалізації відповідно до запропонованого підходу.</w:t>
-      </w:r>
-    </w:p>
-    <w:p>
-      <w:pPr>
-        <w:pStyle w:val="a3"/>
-        <w:rPr>
-          <w:szCs w:val="32"/>
-          <w:lang w:val="uk-UA"/>
-        </w:rPr>
-      </w:pPr>
-      <w:r>
-        <w:rPr>
-          <w:szCs w:val="32"/>
-          <w:lang w:val="uk-UA"/>
-        </w:rPr>
-        <w:t>Висновки:</w:t>
-      </w:r>
-    </w:p>
-    <w:p>
-      <w:pPr>
-        <w:pStyle w:val="a3"/>
-        <w:rPr>
-          <w:szCs w:val="32"/>
-          <w:lang w:val="uk-UA"/>
-        </w:rPr>
-      </w:pPr>
-      <w:r>
-        <w:rPr>
-          <w:szCs w:val="32"/>
-          <w:lang w:val="uk-UA"/>
-        </w:rPr>
-        <w:t>Дипломний проект відповідає затвердженій темі та завданню, виконаний кваліфіковано і заслуговує оцінки „</w:t>
-      </w:r>
-      <w:r>
-        <w:rPr>
-          <w:szCs w:val="32"/>
-          <w:lang w:val="uk-UA"/>
-        </w:rPr>
-        <w:t>__________</w:t>
-      </w:r>
-      <w:r>
-        <w:rPr>
-          <w:szCs w:val="32"/>
-          <w:lang w:val="uk-UA"/>
-        </w:rPr>
-        <w:t>”, а її автор присвоєння кваліфікації “</w:t>
-      </w:r>
-      <w:r>
-        <w:rPr>
-          <w:szCs w:val="32"/>
-          <w:lang w:val="uk-UA"/>
-        </w:rPr>
-        <w:t>Бакалавр</w:t>
-      </w:r>
-      <w:r>
-        <w:rPr>
-          <w:szCs w:val="32"/>
-          <w:lang w:val="uk-UA"/>
-        </w:rPr>
-        <w:t>”</w:t>
-      </w:r>
-      <w:r>
-        <w:rPr>
-          <w:szCs w:val="32"/>
-          <w:lang w:val="uk-UA"/>
-        </w:rPr>
-        <w:t xml:space="preserve"> за напрямом підготовки «Програмна інженерія»</w:t>
-      </w:r>
-      <w:r>
-        <w:rPr>
-          <w:szCs w:val="32"/>
-          <w:lang w:val="uk-UA"/>
-        </w:rPr>
-        <w:t>.</w:t>
-      </w:r>
-    </w:p>
-    <w:p>
-      <w:pPr>
-        <w:pStyle w:val="a3"/>
-        <w:rPr>
-          <w:szCs w:val="32"/>
-          <w:lang w:val="uk-UA"/>
-        </w:rPr>
-      </w:pPr>
-    </w:p>
-    <w:p>
-      <w:pPr>
-        <w:pStyle w:val="a3"/>
-        <w:rPr>
-          <w:sz w:val="28"/>
-          <w:szCs w:val="28"/>
-          <w:lang w:val="uk-UA"/>
-        </w:rPr>
-      </w:pPr>
-      <w:bookmarkStart w:id="0" w:name="_GoBack"/>
-      <w:bookmarkEnd w:id="0"/>
-    </w:p>
-    <w:p>
-      <w:pPr>
         <w:rPr>
           <w:sz w:val="28"/>
           <w:szCs w:val="28"/>

</xml_diff>